<commit_message>
added new slides formats
</commit_message>
<xml_diff>
--- a/Cousera_module2_rmd1.docx
+++ b/Cousera_module2_rmd1.docx
@@ -822,7 +822,7 @@
           <wp:inline>
             <wp:extent cx="4620126" cy="3696101"/>
             <wp:effectExtent b="0" l="0" r="0" t="0"/>
-            <wp:docPr descr="" id="1" name="Picture"/>
+            <wp:docPr descr="" title="" id="1" name="Picture"/>
             <a:graphic>
               <a:graphicData uri="http://schemas.openxmlformats.org/drawingml/2006/picture">
                 <pic:pic>
@@ -909,7 +909,7 @@
           <wp:inline>
             <wp:extent cx="3696101" cy="3696101"/>
             <wp:effectExtent b="0" l="0" r="0" t="0"/>
-            <wp:docPr descr="" id="1" name="Picture"/>
+            <wp:docPr descr="" title="" id="1" name="Picture"/>
             <a:graphic>
               <a:graphicData uri="http://schemas.openxmlformats.org/drawingml/2006/picture">
                 <pic:pic>
@@ -965,7 +965,13 @@
         <w:rPr>
           <w:rStyle w:val="NormalTok"/>
         </w:rPr>
-        <w:t xml:space="preserve">knitr::</w:t>
+        <w:t xml:space="preserve">knitr</w:t>
+      </w:r>
+      <w:r>
+        <w:rPr>
+          <w:rStyle w:val="OperatorTok"/>
+        </w:rPr>
+        <w:t xml:space="preserve">::</w:t>
       </w:r>
       <w:r>
         <w:rPr>
@@ -998,79 +1004,7 @@
         <w:rPr>
           <w:rStyle w:val="NormalTok"/>
         </w:rPr>
-        <w:t xml:space="preserve"> </w:t>
-      </w:r>
-      <w:r>
-        <w:rPr>
-          <w:rStyle w:val="NormalTok"/>
-        </w:rPr>
-        <w:t xml:space="preserve"> </w:t>
-      </w:r>
-      <w:r>
-        <w:rPr>
-          <w:rStyle w:val="NormalTok"/>
-        </w:rPr>
-        <w:t xml:space="preserve"> </w:t>
-      </w:r>
-      <w:r>
-        <w:rPr>
-          <w:rStyle w:val="NormalTok"/>
-        </w:rPr>
-        <w:t xml:space="preserve"> </w:t>
-      </w:r>
-      <w:r>
-        <w:rPr>
-          <w:rStyle w:val="NormalTok"/>
-        </w:rPr>
-        <w:t xml:space="preserve"> </w:t>
-      </w:r>
-      <w:r>
-        <w:rPr>
-          <w:rStyle w:val="NormalTok"/>
-        </w:rPr>
-        <w:t xml:space="preserve"> </w:t>
-      </w:r>
-      <w:r>
-        <w:rPr>
-          <w:rStyle w:val="NormalTok"/>
-        </w:rPr>
-        <w:t xml:space="preserve"> </w:t>
-      </w:r>
-      <w:r>
-        <w:rPr>
-          <w:rStyle w:val="NormalTok"/>
-        </w:rPr>
-        <w:t xml:space="preserve"> </w:t>
-      </w:r>
-      <w:r>
-        <w:rPr>
-          <w:rStyle w:val="NormalTok"/>
-        </w:rPr>
-        <w:t xml:space="preserve"> </w:t>
-      </w:r>
-      <w:r>
-        <w:rPr>
-          <w:rStyle w:val="NormalTok"/>
-        </w:rPr>
-        <w:t xml:space="preserve"> </w:t>
-      </w:r>
-      <w:r>
-        <w:rPr>
-          <w:rStyle w:val="NormalTok"/>
-        </w:rPr>
-        <w:t xml:space="preserve"> </w:t>
-      </w:r>
-      <w:r>
-        <w:rPr>
-          <w:rStyle w:val="NormalTok"/>
-        </w:rPr>
-        <w:t xml:space="preserve"> </w:t>
-      </w:r>
-      <w:r>
-        <w:rPr>
-          <w:rStyle w:val="NormalTok"/>
-        </w:rPr>
-        <w:t xml:space="preserve"> </w:t>
+        <w:t xml:space="preserve">             </w:t>
       </w:r>
       <w:r>
         <w:rPr>
@@ -1382,7 +1316,7 @@
           <wp:inline>
             <wp:extent cx="1776138" cy="1733051"/>
             <wp:effectExtent b="0" l="0" r="0" t="0"/>
-            <wp:docPr descr="sunstar" id="1" name="Picture"/>
+            <wp:docPr descr="sunstar" title="" id="1" name="Picture"/>
             <a:graphic>
               <a:graphicData uri="http://schemas.openxmlformats.org/drawingml/2006/picture">
                 <pic:pic>
@@ -1447,7 +1381,7 @@
           <wp:inline>
             <wp:extent cx="3810000" cy="3810000"/>
             <wp:effectExtent b="0" l="0" r="0" t="0"/>
-            <wp:docPr descr="sunstar" id="1" name="Picture"/>
+            <wp:docPr descr="sunstar" title="" id="1" name="Picture"/>
             <a:graphic>
               <a:graphicData uri="http://schemas.openxmlformats.org/drawingml/2006/picture">
                 <pic:pic>
@@ -1502,7 +1436,7 @@
           <wp:inline>
             <wp:extent cx="3810000" cy="2540000"/>
             <wp:effectExtent b="0" l="0" r="0" t="0"/>
-            <wp:docPr descr="sunstar" id="1" name="Picture"/>
+            <wp:docPr descr="sunstar" title="" id="1" name="Picture"/>
             <a:graphic>
               <a:graphicData uri="http://schemas.openxmlformats.org/drawingml/2006/picture">
                 <pic:pic>
@@ -1772,7 +1706,7 @@
     </w:lvl>
   </w:abstractNum>
   <w:abstractNum w:abstractNumId="990">
-    <w:nsid w:val="8c801080"/>
+    <w:nsid w:val="9db39905"/>
     <w:multiLevelType w:val="multilevel"/>
     <w:lvl w:ilvl="0">
       <w:numFmt w:val="bullet"/>
@@ -1853,7 +1787,7 @@
     </w:lvl>
   </w:abstractNum>
   <w:abstractNum w:abstractNumId="991">
-    <w:nsid w:val="196e9f26"/>
+    <w:nsid w:val="b38633c4"/>
     <w:multiLevelType w:val="multilevel"/>
     <w:lvl w:ilvl="0">
       <w:numFmt w:val="bullet"/>
@@ -1934,7 +1868,7 @@
     </w:lvl>
   </w:abstractNum>
   <w:abstractNum w:abstractNumId="99411">
-    <w:nsid w:val="3f17ca0c"/>
+    <w:nsid w:val="8196bd34"/>
     <w:multiLevelType w:val="multilevel"/>
     <w:lvl w:ilvl="0">
       <w:start w:val="1"/>
@@ -2022,7 +1956,7 @@
     </w:lvl>
   </w:abstractNum>
   <w:abstractNum w:abstractNumId="99711">
-    <w:nsid w:val="704e854f"/>
+    <w:nsid w:val="1c76ac69"/>
     <w:multiLevelType w:val="multilevel"/>
     <w:lvl w:ilvl="0">
       <w:start w:val="1"/>
@@ -2110,7 +2044,7 @@
     </w:lvl>
   </w:abstractNum>
   <w:abstractNum w:abstractNumId="99511">
-    <w:nsid w:val="c322ca21"/>
+    <w:nsid w:val="46e4394b"/>
     <w:multiLevelType w:val="multilevel"/>
     <w:lvl w:ilvl="0">
       <w:start w:val="1"/>

</xml_diff>